<commit_message>
Alt relatório trabalho - conclusão
</commit_message>
<xml_diff>
--- a/documentos/Relatório Trabalho da M2 - Redes 1.docx
+++ b/documentos/Relatório Trabalho da M2 - Redes 1.docx
@@ -308,20 +308,25 @@
     <w:p/>
     <w:sdt>
       <w:sdtPr>
-        <w:id w:val="1385986993"/>
+        <w:id w:val="1030608004"/>
         <w:docPartObj>
           <w:docPartGallery w:val="Table of Contents"/>
           <w:docPartUnique/>
         </w:docPartObj>
       </w:sdtPr>
-      <w:sdtEndPr/>
+      <w:sdtEndPr>
+        <w:rPr>
+          <w:b/>
+          <w:bCs/>
+        </w:rPr>
+      </w:sdtEndPr>
       <w:sdtContent>
         <w:p>
           <w:pPr>
             <w:pStyle w:val="Sumrio1"/>
             <w:tabs>
               <w:tab w:val="left" w:pos="440"/>
-              <w:tab w:val="right" w:pos="9736"/>
+              <w:tab w:val="right" w:leader="dot" w:pos="9736"/>
             </w:tabs>
             <w:rPr>
               <w:rFonts w:asciiTheme="minorHAnsi" w:eastAsiaTheme="minorEastAsia" w:hAnsiTheme="minorHAnsi" w:cstheme="minorBidi"/>
@@ -332,12 +337,12 @@
             <w:fldChar w:fldCharType="begin"/>
           </w:r>
           <w:r>
-            <w:instrText xml:space="preserve"> TOC \h \u \z </w:instrText>
+            <w:instrText xml:space="preserve"> TOC \o "1-3" \h \z \u </w:instrText>
           </w:r>
           <w:r>
             <w:fldChar w:fldCharType="separate"/>
           </w:r>
-          <w:hyperlink w:anchor="_Toc85585535" w:history="1">
+          <w:hyperlink w:anchor="_Toc85644313" w:history="1">
             <w:r>
               <w:rPr>
                 <w:rStyle w:val="Hyperlink"/>
@@ -361,25 +366,7 @@
                 <w:b/>
                 <w:noProof/>
               </w:rPr>
-              <w:t>Descrição</w:t>
-            </w:r>
-            <w:r>
-              <w:rPr>
-                <w:rStyle w:val="Hyperlink"/>
-                <w:rFonts w:ascii="Times New Roman" w:eastAsia="Times New Roman" w:hAnsi="Times New Roman" w:cs="Times New Roman"/>
-                <w:b/>
-                <w:noProof/>
-              </w:rPr>
-              <w:t xml:space="preserve"> </w:t>
-            </w:r>
-            <w:r>
-              <w:rPr>
-                <w:rStyle w:val="Hyperlink"/>
-                <w:rFonts w:ascii="Times New Roman" w:eastAsia="Times New Roman" w:hAnsi="Times New Roman" w:cs="Times New Roman"/>
-                <w:b/>
-                <w:noProof/>
-              </w:rPr>
-              <w:t>do trabalho proposto</w:t>
+              <w:t>Descrição do trabalho proposto</w:t>
             </w:r>
             <w:r>
               <w:rPr>
@@ -400,7 +387,7 @@
                 <w:noProof/>
                 <w:webHidden/>
               </w:rPr>
-              <w:instrText xml:space="preserve"> PAGEREF _Toc85585535 \h </w:instrText>
+              <w:instrText xml:space="preserve"> PAGEREF _Toc85644313 \h </w:instrText>
             </w:r>
             <w:r>
               <w:rPr>
@@ -436,14 +423,14 @@
             <w:pStyle w:val="Sumrio1"/>
             <w:tabs>
               <w:tab w:val="left" w:pos="440"/>
-              <w:tab w:val="right" w:pos="9736"/>
+              <w:tab w:val="right" w:leader="dot" w:pos="9736"/>
             </w:tabs>
             <w:rPr>
               <w:rFonts w:asciiTheme="minorHAnsi" w:eastAsiaTheme="minorEastAsia" w:hAnsiTheme="minorHAnsi" w:cstheme="minorBidi"/>
               <w:noProof/>
             </w:rPr>
           </w:pPr>
-          <w:hyperlink w:anchor="_Toc85585536" w:history="1">
+          <w:hyperlink w:anchor="_Toc85644314" w:history="1">
             <w:r>
               <w:rPr>
                 <w:rStyle w:val="Hyperlink"/>
@@ -488,7 +475,7 @@
                 <w:noProof/>
                 <w:webHidden/>
               </w:rPr>
-              <w:instrText xml:space="preserve"> PAGEREF _Toc85585536 \h </w:instrText>
+              <w:instrText xml:space="preserve"> PAGEREF _Toc85644314 \h </w:instrText>
             </w:r>
             <w:r>
               <w:rPr>
@@ -523,14 +510,14 @@
           <w:pPr>
             <w:pStyle w:val="Sumrio2"/>
             <w:tabs>
-              <w:tab w:val="right" w:pos="9736"/>
+              <w:tab w:val="right" w:leader="dot" w:pos="9736"/>
             </w:tabs>
             <w:rPr>
               <w:rFonts w:asciiTheme="minorHAnsi" w:eastAsiaTheme="minorEastAsia" w:hAnsiTheme="minorHAnsi" w:cstheme="minorBidi"/>
               <w:noProof/>
             </w:rPr>
           </w:pPr>
-          <w:hyperlink w:anchor="_Toc85585537" w:history="1">
+          <w:hyperlink w:anchor="_Toc85644315" w:history="1">
             <w:r>
               <w:rPr>
                 <w:rStyle w:val="Hyperlink"/>
@@ -559,7 +546,7 @@
                 <w:noProof/>
                 <w:webHidden/>
               </w:rPr>
-              <w:instrText xml:space="preserve"> PAGEREF _Toc85585537 \h </w:instrText>
+              <w:instrText xml:space="preserve"> PAGEREF _Toc85644315 \h </w:instrText>
             </w:r>
             <w:r>
               <w:rPr>
@@ -594,14 +581,14 @@
           <w:pPr>
             <w:pStyle w:val="Sumrio2"/>
             <w:tabs>
-              <w:tab w:val="right" w:pos="9736"/>
+              <w:tab w:val="right" w:leader="dot" w:pos="9736"/>
             </w:tabs>
             <w:rPr>
               <w:rFonts w:asciiTheme="minorHAnsi" w:eastAsiaTheme="minorEastAsia" w:hAnsiTheme="minorHAnsi" w:cstheme="minorBidi"/>
               <w:noProof/>
             </w:rPr>
           </w:pPr>
-          <w:hyperlink w:anchor="_Toc85585538" w:history="1">
+          <w:hyperlink w:anchor="_Toc85644316" w:history="1">
             <w:r>
               <w:rPr>
                 <w:rStyle w:val="Hyperlink"/>
@@ -630,7 +617,7 @@
                 <w:noProof/>
                 <w:webHidden/>
               </w:rPr>
-              <w:instrText xml:space="preserve"> PAGEREF _Toc85585538 \h </w:instrText>
+              <w:instrText xml:space="preserve"> PAGEREF _Toc85644316 \h </w:instrText>
             </w:r>
             <w:r>
               <w:rPr>
@@ -665,14 +652,14 @@
           <w:pPr>
             <w:pStyle w:val="Sumrio3"/>
             <w:tabs>
-              <w:tab w:val="right" w:pos="9736"/>
+              <w:tab w:val="right" w:leader="dot" w:pos="9736"/>
             </w:tabs>
             <w:rPr>
               <w:rFonts w:asciiTheme="minorHAnsi" w:eastAsiaTheme="minorEastAsia" w:hAnsiTheme="minorHAnsi" w:cstheme="minorBidi"/>
               <w:noProof/>
             </w:rPr>
           </w:pPr>
-          <w:hyperlink w:anchor="_Toc85585539" w:history="1">
+          <w:hyperlink w:anchor="_Toc85644317" w:history="1">
             <w:r>
               <w:rPr>
                 <w:rStyle w:val="Hyperlink"/>
@@ -701,7 +688,7 @@
                 <w:noProof/>
                 <w:webHidden/>
               </w:rPr>
-              <w:instrText xml:space="preserve"> PAGEREF _Toc85585539 \h </w:instrText>
+              <w:instrText xml:space="preserve"> PAGEREF _Toc85644317 \h </w:instrText>
             </w:r>
             <w:r>
               <w:rPr>
@@ -736,14 +723,14 @@
           <w:pPr>
             <w:pStyle w:val="Sumrio3"/>
             <w:tabs>
-              <w:tab w:val="right" w:pos="9736"/>
+              <w:tab w:val="right" w:leader="dot" w:pos="9736"/>
             </w:tabs>
             <w:rPr>
               <w:rFonts w:asciiTheme="minorHAnsi" w:eastAsiaTheme="minorEastAsia" w:hAnsiTheme="minorHAnsi" w:cstheme="minorBidi"/>
               <w:noProof/>
             </w:rPr>
           </w:pPr>
-          <w:hyperlink w:anchor="_Toc85585540" w:history="1">
+          <w:hyperlink w:anchor="_Toc85644318" w:history="1">
             <w:r>
               <w:rPr>
                 <w:rStyle w:val="Hyperlink"/>
@@ -772,7 +759,7 @@
                 <w:noProof/>
                 <w:webHidden/>
               </w:rPr>
-              <w:instrText xml:space="preserve"> PAGEREF _Toc85585540 \h </w:instrText>
+              <w:instrText xml:space="preserve"> PAGEREF _Toc85644318 \h </w:instrText>
             </w:r>
             <w:r>
               <w:rPr>
@@ -807,14 +794,14 @@
           <w:pPr>
             <w:pStyle w:val="Sumrio3"/>
             <w:tabs>
-              <w:tab w:val="right" w:pos="9736"/>
+              <w:tab w:val="right" w:leader="dot" w:pos="9736"/>
             </w:tabs>
             <w:rPr>
               <w:rFonts w:asciiTheme="minorHAnsi" w:eastAsiaTheme="minorEastAsia" w:hAnsiTheme="minorHAnsi" w:cstheme="minorBidi"/>
               <w:noProof/>
             </w:rPr>
           </w:pPr>
-          <w:hyperlink w:anchor="_Toc85585541" w:history="1">
+          <w:hyperlink w:anchor="_Toc85644319" w:history="1">
             <w:r>
               <w:rPr>
                 <w:rStyle w:val="Hyperlink"/>
@@ -843,7 +830,7 @@
                 <w:noProof/>
                 <w:webHidden/>
               </w:rPr>
-              <w:instrText xml:space="preserve"> PAGEREF _Toc85585541 \h </w:instrText>
+              <w:instrText xml:space="preserve"> PAGEREF _Toc85644319 \h </w:instrText>
             </w:r>
             <w:r>
               <w:rPr>
@@ -879,14 +866,14 @@
             <w:pStyle w:val="Sumrio3"/>
             <w:tabs>
               <w:tab w:val="left" w:pos="1320"/>
-              <w:tab w:val="right" w:pos="9736"/>
+              <w:tab w:val="right" w:leader="dot" w:pos="9736"/>
             </w:tabs>
             <w:rPr>
               <w:rFonts w:asciiTheme="minorHAnsi" w:eastAsiaTheme="minorEastAsia" w:hAnsiTheme="minorHAnsi" w:cstheme="minorBidi"/>
               <w:noProof/>
             </w:rPr>
           </w:pPr>
-          <w:hyperlink w:anchor="_Toc85585542" w:history="1">
+          <w:hyperlink w:anchor="_Toc85644320" w:history="1">
             <w:r>
               <w:rPr>
                 <w:rStyle w:val="Hyperlink"/>
@@ -931,7 +918,7 @@
                 <w:noProof/>
                 <w:webHidden/>
               </w:rPr>
-              <w:instrText xml:space="preserve"> PAGEREF _Toc85585542 \h </w:instrText>
+              <w:instrText xml:space="preserve"> PAGEREF _Toc85644320 \h </w:instrText>
             </w:r>
             <w:r>
               <w:rPr>
@@ -967,14 +954,14 @@
             <w:pStyle w:val="Sumrio3"/>
             <w:tabs>
               <w:tab w:val="left" w:pos="1320"/>
-              <w:tab w:val="right" w:pos="9736"/>
+              <w:tab w:val="right" w:leader="dot" w:pos="9736"/>
             </w:tabs>
             <w:rPr>
               <w:rFonts w:asciiTheme="minorHAnsi" w:eastAsiaTheme="minorEastAsia" w:hAnsiTheme="minorHAnsi" w:cstheme="minorBidi"/>
               <w:noProof/>
             </w:rPr>
           </w:pPr>
-          <w:hyperlink w:anchor="_Toc85585543" w:history="1">
+          <w:hyperlink w:anchor="_Toc85644321" w:history="1">
             <w:r>
               <w:rPr>
                 <w:rStyle w:val="Hyperlink"/>
@@ -1019,7 +1006,7 @@
                 <w:noProof/>
                 <w:webHidden/>
               </w:rPr>
-              <w:instrText xml:space="preserve"> PAGEREF _Toc85585543 \h </w:instrText>
+              <w:instrText xml:space="preserve"> PAGEREF _Toc85644321 \h </w:instrText>
             </w:r>
             <w:r>
               <w:rPr>
@@ -1055,14 +1042,14 @@
             <w:pStyle w:val="Sumrio1"/>
             <w:tabs>
               <w:tab w:val="left" w:pos="440"/>
-              <w:tab w:val="right" w:pos="9736"/>
+              <w:tab w:val="right" w:leader="dot" w:pos="9736"/>
             </w:tabs>
             <w:rPr>
               <w:rFonts w:asciiTheme="minorHAnsi" w:eastAsiaTheme="minorEastAsia" w:hAnsiTheme="minorHAnsi" w:cstheme="minorBidi"/>
               <w:noProof/>
             </w:rPr>
           </w:pPr>
-          <w:hyperlink w:anchor="_Toc85585544" w:history="1">
+          <w:hyperlink w:anchor="_Toc85644322" w:history="1">
             <w:r>
               <w:rPr>
                 <w:rStyle w:val="Hyperlink"/>
@@ -1107,7 +1094,7 @@
                 <w:noProof/>
                 <w:webHidden/>
               </w:rPr>
-              <w:instrText xml:space="preserve"> PAGEREF _Toc85585544 \h </w:instrText>
+              <w:instrText xml:space="preserve"> PAGEREF _Toc85644322 \h </w:instrText>
             </w:r>
             <w:r>
               <w:rPr>
@@ -1142,14 +1129,14 @@
           <w:pPr>
             <w:pStyle w:val="Sumrio2"/>
             <w:tabs>
-              <w:tab w:val="right" w:pos="9736"/>
+              <w:tab w:val="right" w:leader="dot" w:pos="9736"/>
             </w:tabs>
             <w:rPr>
               <w:rFonts w:asciiTheme="minorHAnsi" w:eastAsiaTheme="minorEastAsia" w:hAnsiTheme="minorHAnsi" w:cstheme="minorBidi"/>
               <w:noProof/>
             </w:rPr>
           </w:pPr>
-          <w:hyperlink w:anchor="_Toc85585545" w:history="1">
+          <w:hyperlink w:anchor="_Toc85644323" w:history="1">
             <w:r>
               <w:rPr>
                 <w:rStyle w:val="Hyperlink"/>
@@ -1178,7 +1165,7 @@
                 <w:noProof/>
                 <w:webHidden/>
               </w:rPr>
-              <w:instrText xml:space="preserve"> PAGEREF _Toc85585545 \h </w:instrText>
+              <w:instrText xml:space="preserve"> PAGEREF _Toc85644323 \h </w:instrText>
             </w:r>
             <w:r>
               <w:rPr>
@@ -1213,14 +1200,14 @@
           <w:pPr>
             <w:pStyle w:val="Sumrio2"/>
             <w:tabs>
-              <w:tab w:val="right" w:pos="9736"/>
+              <w:tab w:val="right" w:leader="dot" w:pos="9736"/>
             </w:tabs>
             <w:rPr>
               <w:rFonts w:asciiTheme="minorHAnsi" w:eastAsiaTheme="minorEastAsia" w:hAnsiTheme="minorHAnsi" w:cstheme="minorBidi"/>
               <w:noProof/>
             </w:rPr>
           </w:pPr>
-          <w:hyperlink w:anchor="_Toc85585546" w:history="1">
+          <w:hyperlink w:anchor="_Toc85644324" w:history="1">
             <w:r>
               <w:rPr>
                 <w:rStyle w:val="Hyperlink"/>
@@ -1249,7 +1236,7 @@
                 <w:noProof/>
                 <w:webHidden/>
               </w:rPr>
-              <w:instrText xml:space="preserve"> PAGEREF _Toc85585546 \h </w:instrText>
+              <w:instrText xml:space="preserve"> PAGEREF _Toc85644324 \h </w:instrText>
             </w:r>
             <w:r>
               <w:rPr>
@@ -1285,14 +1272,14 @@
             <w:pStyle w:val="Sumrio1"/>
             <w:tabs>
               <w:tab w:val="left" w:pos="440"/>
-              <w:tab w:val="right" w:pos="9736"/>
+              <w:tab w:val="right" w:leader="dot" w:pos="9736"/>
             </w:tabs>
             <w:rPr>
               <w:rFonts w:asciiTheme="minorHAnsi" w:eastAsiaTheme="minorEastAsia" w:hAnsiTheme="minorHAnsi" w:cstheme="minorBidi"/>
               <w:noProof/>
             </w:rPr>
           </w:pPr>
-          <w:hyperlink w:anchor="_Toc85585547" w:history="1">
+          <w:hyperlink w:anchor="_Toc85644325" w:history="1">
             <w:r>
               <w:rPr>
                 <w:rStyle w:val="Hyperlink"/>
@@ -1337,7 +1324,7 @@
                 <w:noProof/>
                 <w:webHidden/>
               </w:rPr>
-              <w:instrText xml:space="preserve"> PAGEREF _Toc85585547 \h </w:instrText>
+              <w:instrText xml:space="preserve"> PAGEREF _Toc85644325 \h </w:instrText>
             </w:r>
             <w:r>
               <w:rPr>
@@ -1373,14 +1360,14 @@
             <w:pStyle w:val="Sumrio1"/>
             <w:tabs>
               <w:tab w:val="left" w:pos="440"/>
-              <w:tab w:val="right" w:pos="9736"/>
+              <w:tab w:val="right" w:leader="dot" w:pos="9736"/>
             </w:tabs>
             <w:rPr>
               <w:rFonts w:asciiTheme="minorHAnsi" w:eastAsiaTheme="minorEastAsia" w:hAnsiTheme="minorHAnsi" w:cstheme="minorBidi"/>
               <w:noProof/>
             </w:rPr>
           </w:pPr>
-          <w:hyperlink w:anchor="_Toc85585548" w:history="1">
+          <w:hyperlink w:anchor="_Toc85644326" w:history="1">
             <w:r>
               <w:rPr>
                 <w:rStyle w:val="Hyperlink"/>
@@ -1425,7 +1412,7 @@
                 <w:noProof/>
                 <w:webHidden/>
               </w:rPr>
-              <w:instrText xml:space="preserve"> PAGEREF _Toc85585548 \h </w:instrText>
+              <w:instrText xml:space="preserve"> PAGEREF _Toc85644326 \h </w:instrText>
             </w:r>
             <w:r>
               <w:rPr>
@@ -1461,14 +1448,14 @@
             <w:pStyle w:val="Sumrio1"/>
             <w:tabs>
               <w:tab w:val="left" w:pos="440"/>
-              <w:tab w:val="right" w:pos="9736"/>
+              <w:tab w:val="right" w:leader="dot" w:pos="9736"/>
             </w:tabs>
             <w:rPr>
               <w:rFonts w:asciiTheme="minorHAnsi" w:eastAsiaTheme="minorEastAsia" w:hAnsiTheme="minorHAnsi" w:cstheme="minorBidi"/>
               <w:noProof/>
             </w:rPr>
           </w:pPr>
-          <w:hyperlink w:anchor="_Toc85585549" w:history="1">
+          <w:hyperlink w:anchor="_Toc85644327" w:history="1">
             <w:r>
               <w:rPr>
                 <w:rStyle w:val="Hyperlink"/>
@@ -1513,7 +1500,7 @@
                 <w:noProof/>
                 <w:webHidden/>
               </w:rPr>
-              <w:instrText xml:space="preserve"> PAGEREF _Toc85585549 \h </w:instrText>
+              <w:instrText xml:space="preserve"> PAGEREF _Toc85644327 \h </w:instrText>
             </w:r>
             <w:r>
               <w:rPr>
@@ -1546,6 +1533,10 @@
         </w:p>
         <w:p>
           <w:r>
+            <w:rPr>
+              <w:b/>
+              <w:bCs/>
+            </w:rPr>
             <w:fldChar w:fldCharType="end"/>
           </w:r>
         </w:p>
@@ -1673,117 +1664,6 @@
           <w:szCs w:val="36"/>
         </w:rPr>
       </w:pPr>
-      <w:r>
-        <w:rPr>
-          <w:rFonts w:ascii="Times New Roman" w:eastAsia="Times New Roman" w:hAnsi="Times New Roman" w:cs="Times New Roman"/>
-          <w:color w:val="FF0000"/>
-          <w:sz w:val="36"/>
-          <w:szCs w:val="36"/>
-        </w:rPr>
-        <w:t xml:space="preserve">subir </w:t>
-      </w:r>
-      <w:proofErr w:type="spellStart"/>
-      <w:r>
-        <w:rPr>
-          <w:rFonts w:ascii="Times New Roman" w:eastAsia="Times New Roman" w:hAnsi="Times New Roman" w:cs="Times New Roman"/>
-          <w:color w:val="FF0000"/>
-          <w:sz w:val="36"/>
-          <w:szCs w:val="36"/>
-        </w:rPr>
-        <w:t>docx</w:t>
-      </w:r>
-      <w:proofErr w:type="spellEnd"/>
-    </w:p>
-    <w:p>
-      <w:pPr>
-        <w:rPr>
-          <w:rFonts w:ascii="Times New Roman" w:eastAsia="Times New Roman" w:hAnsi="Times New Roman" w:cs="Times New Roman"/>
-          <w:color w:val="FF0000"/>
-          <w:sz w:val="36"/>
-          <w:szCs w:val="36"/>
-        </w:rPr>
-      </w:pPr>
-      <w:r>
-        <w:rPr>
-          <w:rFonts w:ascii="Times New Roman" w:eastAsia="Times New Roman" w:hAnsi="Times New Roman" w:cs="Times New Roman"/>
-          <w:color w:val="FF0000"/>
-          <w:sz w:val="36"/>
-          <w:szCs w:val="36"/>
-        </w:rPr>
-        <w:t xml:space="preserve">subir </w:t>
-      </w:r>
-      <w:proofErr w:type="spellStart"/>
-      <w:r>
-        <w:rPr>
-          <w:rFonts w:ascii="Times New Roman" w:eastAsia="Times New Roman" w:hAnsi="Times New Roman" w:cs="Times New Roman"/>
-          <w:color w:val="FF0000"/>
-          <w:sz w:val="36"/>
-          <w:szCs w:val="36"/>
-        </w:rPr>
-        <w:t>pdf</w:t>
-      </w:r>
-      <w:proofErr w:type="spellEnd"/>
-    </w:p>
-    <w:p>
-      <w:pPr>
-        <w:rPr>
-          <w:rFonts w:ascii="Times New Roman" w:eastAsia="Times New Roman" w:hAnsi="Times New Roman" w:cs="Times New Roman"/>
-          <w:color w:val="FF0000"/>
-          <w:sz w:val="36"/>
-          <w:szCs w:val="36"/>
-        </w:rPr>
-      </w:pPr>
-      <w:proofErr w:type="spellStart"/>
-      <w:r>
-        <w:rPr>
-          <w:rFonts w:ascii="Times New Roman" w:eastAsia="Times New Roman" w:hAnsi="Times New Roman" w:cs="Times New Roman"/>
-          <w:color w:val="FF0000"/>
-          <w:sz w:val="36"/>
-          <w:szCs w:val="36"/>
-        </w:rPr>
-        <w:t>add</w:t>
-      </w:r>
-      <w:proofErr w:type="spellEnd"/>
-      <w:r>
-        <w:rPr>
-          <w:rFonts w:ascii="Times New Roman" w:eastAsia="Times New Roman" w:hAnsi="Times New Roman" w:cs="Times New Roman"/>
-          <w:color w:val="FF0000"/>
-          <w:sz w:val="36"/>
-          <w:szCs w:val="36"/>
-        </w:rPr>
-        <w:t xml:space="preserve"> o </w:t>
-      </w:r>
-      <w:proofErr w:type="spellStart"/>
-      <w:r>
-        <w:rPr>
-          <w:rFonts w:ascii="Times New Roman" w:eastAsia="Times New Roman" w:hAnsi="Times New Roman" w:cs="Times New Roman"/>
-          <w:color w:val="FF0000"/>
-          <w:sz w:val="36"/>
-          <w:szCs w:val="36"/>
-        </w:rPr>
-        <w:t>prof</w:t>
-      </w:r>
-      <w:proofErr w:type="spellEnd"/>
-      <w:r>
-        <w:rPr>
-          <w:rFonts w:ascii="Times New Roman" w:eastAsia="Times New Roman" w:hAnsi="Times New Roman" w:cs="Times New Roman"/>
-          <w:color w:val="FF0000"/>
-          <w:sz w:val="36"/>
-          <w:szCs w:val="36"/>
-        </w:rPr>
-        <w:t xml:space="preserve"> no </w:t>
-      </w:r>
-      <w:proofErr w:type="spellStart"/>
-      <w:r>
-        <w:rPr>
-          <w:rFonts w:ascii="Times New Roman" w:eastAsia="Times New Roman" w:hAnsi="Times New Roman" w:cs="Times New Roman"/>
-          <w:color w:val="FF0000"/>
-          <w:sz w:val="36"/>
-          <w:szCs w:val="36"/>
-        </w:rPr>
-        <w:t>github</w:t>
-      </w:r>
-      <w:proofErr w:type="spellEnd"/>
     </w:p>
     <w:p>
       <w:pPr>
@@ -1834,7 +1714,7 @@
           <w:color w:val="000000"/>
         </w:rPr>
       </w:pPr>
-      <w:bookmarkStart w:id="1" w:name="_Toc85585535"/>
+      <w:bookmarkStart w:id="1" w:name="_Toc85644313"/>
       <w:r>
         <w:rPr>
           <w:rFonts w:ascii="Times New Roman" w:eastAsia="Times New Roman" w:hAnsi="Times New Roman" w:cs="Times New Roman"/>
@@ -1898,15 +1778,7 @@
           <w:sz w:val="24"/>
           <w:szCs w:val="24"/>
         </w:rPr>
-        <w:t xml:space="preserve"> (RTP). Sendo, a primeira parte sobre a versão 2.1 e 2.2. Já na segunda parte deverá ser</w:t>
-      </w:r>
-      <w:r>
-        <w:rPr>
-          <w:rFonts w:ascii="Times New Roman" w:eastAsia="Times New Roman" w:hAnsi="Times New Roman" w:cs="Times New Roman"/>
-          <w:sz w:val="24"/>
-          <w:szCs w:val="24"/>
-        </w:rPr>
-        <w:t xml:space="preserve"> implementada a versão 3.0 do protocolo.</w:t>
+        <w:t xml:space="preserve"> (RTP). Sendo, a primeira parte sobre a versão 2.1 e 2.2. Já na segunda parte deverá ser implementada a versão 3.0 do protocolo.</w:t>
       </w:r>
     </w:p>
     <w:p>
@@ -2143,15 +2015,7 @@
           <w:sz w:val="24"/>
           <w:szCs w:val="24"/>
         </w:rPr>
-        <w:t xml:space="preserve">Para a </w:t>
-      </w:r>
-      <w:r>
-        <w:rPr>
-          <w:rFonts w:ascii="Times New Roman" w:eastAsia="Times New Roman" w:hAnsi="Times New Roman" w:cs="Times New Roman"/>
-          <w:sz w:val="24"/>
-          <w:szCs w:val="24"/>
-        </w:rPr>
-        <w:t>simulação da implementação realizada, deve-se realizar simulações que contenham uma transmissão normal do pacote, uma transmissão do pacote com atraso, uma transmissão do pacote com perda e uma transmissão do pacote com corrompimento dos dados.</w:t>
+        <w:t>Para a simulação da implementação realizada, deve-se realizar simulações que contenham uma transmissão normal do pacote, uma transmissão do pacote com atraso, uma transmissão do pacote com perda e uma transmissão do pacote com corrompimento dos dados.</w:t>
       </w:r>
     </w:p>
     <w:p>
@@ -2340,7 +2204,7 @@
           <w:color w:val="000000"/>
         </w:rPr>
       </w:pPr>
-      <w:bookmarkStart w:id="2" w:name="_Toc85585536"/>
+      <w:bookmarkStart w:id="2" w:name="_Toc85644314"/>
       <w:r>
         <w:rPr>
           <w:rFonts w:ascii="Times New Roman" w:eastAsia="Times New Roman" w:hAnsi="Times New Roman" w:cs="Times New Roman"/>
@@ -2366,7 +2230,7 @@
           <w:szCs w:val="28"/>
         </w:rPr>
       </w:pPr>
-      <w:bookmarkStart w:id="3" w:name="_Toc85585537"/>
+      <w:bookmarkStart w:id="3" w:name="_Toc85644315"/>
       <w:r>
         <w:rPr>
           <w:rFonts w:ascii="Times New Roman" w:eastAsia="Times New Roman" w:hAnsi="Times New Roman" w:cs="Times New Roman"/>
@@ -2453,17 +2317,7 @@
           <w:szCs w:val="24"/>
           <w:highlight w:val="white"/>
         </w:rPr>
-        <w:t>) que em português significa transferência confiável de dados. Ele foi criado advindo do protocolo UDT que é um protocolo da camada de transporte, muito utilizado em aplicações que exigem um transporte rápido e contínuo de dado</w:t>
-      </w:r>
-      <w:r>
-        <w:rPr>
-          <w:rFonts w:ascii="Times New Roman" w:eastAsia="Times New Roman" w:hAnsi="Times New Roman" w:cs="Times New Roman"/>
-          <w:color w:val="202124"/>
-          <w:sz w:val="24"/>
-          <w:szCs w:val="24"/>
-          <w:highlight w:val="white"/>
-        </w:rPr>
-        <w:t xml:space="preserve">s entre os equipamentos, exemplos de tipo de aplicações que utilizam são streaming de áudio e vídeo. </w:t>
+        <w:t xml:space="preserve">) que em português significa transferência confiável de dados. Ele foi criado advindo do protocolo UDT que é um protocolo da camada de transporte, muito utilizado em aplicações que exigem um transporte rápido e contínuo de dados entre os equipamentos, exemplos de tipo de aplicações que utilizam são streaming de áudio e vídeo. </w:t>
       </w:r>
     </w:p>
     <w:p>
@@ -2485,17 +2339,7 @@
           <w:szCs w:val="24"/>
           <w:highlight w:val="white"/>
         </w:rPr>
-        <w:t>Com isso, não há verificação do recebimento e a integridade dos dados enviados, sendo os dados transmitidos apenas uma vez. Quando os pacotes chegam corro</w:t>
-      </w:r>
-      <w:r>
-        <w:rPr>
-          <w:rFonts w:ascii="Times New Roman" w:eastAsia="Times New Roman" w:hAnsi="Times New Roman" w:cs="Times New Roman"/>
-          <w:color w:val="202124"/>
-          <w:sz w:val="24"/>
-          <w:szCs w:val="24"/>
-          <w:highlight w:val="white"/>
-        </w:rPr>
-        <w:t>mpidos, eles são descartados, sem que o emissor fique sabendo do problema.</w:t>
+        <w:t>Com isso, não há verificação do recebimento e a integridade dos dados enviados, sendo os dados transmitidos apenas uma vez. Quando os pacotes chegam corrompidos, eles são descartados, sem que o emissor fique sabendo do problema.</w:t>
       </w:r>
     </w:p>
     <w:p>
@@ -2518,17 +2362,7 @@
           <w:szCs w:val="24"/>
           <w:highlight w:val="white"/>
         </w:rPr>
-        <w:t>Com a utilização do RTD, nenhum dos dados transferidos são corrompidos ou perdidos, e todos são entregues na ordem em que foram enviados. Portanto, um protocolo de transferência con</w:t>
-      </w:r>
-      <w:r>
-        <w:rPr>
-          <w:rFonts w:ascii="Times New Roman" w:eastAsia="Times New Roman" w:hAnsi="Times New Roman" w:cs="Times New Roman"/>
-          <w:color w:val="202124"/>
-          <w:sz w:val="24"/>
-          <w:szCs w:val="24"/>
-          <w:highlight w:val="white"/>
-        </w:rPr>
-        <w:t>fiável de dados possui essa implementação de abstração de serviço.</w:t>
+        <w:t>Com a utilização do RTD, nenhum dos dados transferidos são corrompidos ou perdidos, e todos são entregues na ordem em que foram enviados. Portanto, um protocolo de transferência confiável de dados possui essa implementação de abstração de serviço.</w:t>
       </w:r>
     </w:p>
     <w:p>
@@ -2554,7 +2388,7 @@
           <w:szCs w:val="28"/>
         </w:rPr>
       </w:pPr>
-      <w:bookmarkStart w:id="4" w:name="_Toc85585538"/>
+      <w:bookmarkStart w:id="4" w:name="_Toc85644316"/>
       <w:r>
         <w:rPr>
           <w:rFonts w:ascii="Times New Roman" w:eastAsia="Times New Roman" w:hAnsi="Times New Roman" w:cs="Times New Roman"/>
@@ -2599,7 +2433,7 @@
           <w:szCs w:val="28"/>
         </w:rPr>
       </w:pPr>
-      <w:bookmarkStart w:id="5" w:name="_Toc85585539"/>
+      <w:bookmarkStart w:id="5" w:name="_Toc85644317"/>
       <w:r>
         <w:rPr>
           <w:rFonts w:ascii="Times New Roman" w:eastAsia="Times New Roman" w:hAnsi="Times New Roman" w:cs="Times New Roman"/>
@@ -2658,7 +2492,7 @@
           <w:szCs w:val="28"/>
         </w:rPr>
       </w:pPr>
-      <w:bookmarkStart w:id="6" w:name="_Toc85585540"/>
+      <w:bookmarkStart w:id="6" w:name="_Toc85644318"/>
       <w:r>
         <w:rPr>
           <w:rFonts w:ascii="Times New Roman" w:eastAsia="Times New Roman" w:hAnsi="Times New Roman" w:cs="Times New Roman"/>
@@ -2702,27 +2536,7 @@
           <w:szCs w:val="24"/>
           <w:highlight w:val="white"/>
         </w:rPr>
-        <w:t>Na versão 2.0 do RDT, temos a verif</w:t>
-      </w:r>
-      <w:r>
-        <w:rPr>
-          <w:rFonts w:ascii="Times New Roman" w:eastAsia="Times New Roman" w:hAnsi="Times New Roman" w:cs="Times New Roman"/>
-          <w:color w:val="202124"/>
-          <w:sz w:val="24"/>
-          <w:szCs w:val="24"/>
-          <w:highlight w:val="white"/>
-        </w:rPr>
-        <w:t>icação de bits do pacote verificando se estes estão ou não corrompidos. Esses erros podem ocorrer nos componentes físicos da rede enquanto está sendo transmitido o pacote. Embora, ainda nessa versão do protocolo é feita uma suposição de que todos os pacote</w:t>
-      </w:r>
-      <w:r>
-        <w:rPr>
-          <w:rFonts w:ascii="Times New Roman" w:eastAsia="Times New Roman" w:hAnsi="Times New Roman" w:cs="Times New Roman"/>
-          <w:color w:val="202124"/>
-          <w:sz w:val="24"/>
-          <w:szCs w:val="24"/>
-          <w:highlight w:val="white"/>
-        </w:rPr>
-        <w:t>s transmitidos sejam recebidos pelo destinatário, na ordem que foram enviados pelo remetente.</w:t>
+        <w:t>Na versão 2.0 do RDT, temos a verificação de bits do pacote verificando se estes estão ou não corrompidos. Esses erros podem ocorrer nos componentes físicos da rede enquanto está sendo transmitido o pacote. Embora, ainda nessa versão do protocolo é feita uma suposição de que todos os pacotes transmitidos sejam recebidos pelo destinatário, na ordem que foram enviados pelo remetente.</w:t>
       </w:r>
     </w:p>
     <w:p>
@@ -2813,17 +2627,7 @@
           <w:szCs w:val="24"/>
           <w:highlight w:val="white"/>
         </w:rPr>
-        <w:t>O</w:t>
-      </w:r>
-      <w:r>
-        <w:rPr>
-          <w:rFonts w:ascii="Times New Roman" w:eastAsia="Times New Roman" w:hAnsi="Times New Roman" w:cs="Times New Roman"/>
-          <w:color w:val="202124"/>
-          <w:sz w:val="24"/>
-          <w:szCs w:val="24"/>
-          <w:highlight w:val="white"/>
-        </w:rPr>
-        <w:t xml:space="preserve"> destinatário deve detectar se há erros de bits nos pacotes recebidos. Para isso, é utilizado técnicas onde o remetente envia bits extras, além dos bits do dado original para que o destinatário possa detectar se há erros.</w:t>
+        <w:t>O destinatário deve detectar se há erros de bits nos pacotes recebidos. Para isso, é utilizado técnicas onde o remetente envia bits extras, além dos bits do dado original para que o destinatário possa detectar se há erros.</w:t>
       </w:r>
     </w:p>
     <w:p>
@@ -2893,17 +2697,7 @@
           <w:szCs w:val="24"/>
           <w:highlight w:val="white"/>
         </w:rPr>
-        <w:t>E</w:t>
-      </w:r>
-      <w:r>
-        <w:rPr>
-          <w:rFonts w:ascii="Times New Roman" w:eastAsia="Times New Roman" w:hAnsi="Times New Roman" w:cs="Times New Roman"/>
-          <w:color w:val="202124"/>
-          <w:sz w:val="24"/>
-          <w:szCs w:val="24"/>
-          <w:highlight w:val="white"/>
-        </w:rPr>
-        <w:t xml:space="preserve">nvio de feedback ao remetente, assim, o remetente saberá se um pacote chegou ao seu destino. Para isso, são utilizados </w:t>
+        <w:t xml:space="preserve">Envio de feedback ao remetente, assim, o remetente saberá se um pacote chegou ao seu destino. Para isso, são utilizados </w:t>
       </w:r>
       <w:proofErr w:type="spellStart"/>
       <w:r>
@@ -3016,18 +2810,7 @@
           <w:highlight w:val="white"/>
         </w:rPr>
         <w:lastRenderedPageBreak/>
-        <w:t>Espera a</w:t>
-      </w:r>
-      <w:r>
-        <w:rPr>
-          <w:rFonts w:ascii="Times New Roman" w:eastAsia="Times New Roman" w:hAnsi="Times New Roman" w:cs="Times New Roman"/>
-          <w:b/>
-          <w:color w:val="202124"/>
-          <w:sz w:val="24"/>
-          <w:szCs w:val="24"/>
-          <w:highlight w:val="white"/>
-        </w:rPr>
-        <w:t xml:space="preserve"> chamada de cima:</w:t>
+        <w:t>Espera a chamada de cima:</w:t>
       </w:r>
     </w:p>
     <w:p>
@@ -3058,37 +2841,7 @@
           <w:szCs w:val="24"/>
           <w:highlight w:val="white"/>
         </w:rPr>
-        <w:t xml:space="preserve">Nesse estado o protocolo está esperando que os dados sejam passados pela camada superior. Quando </w:t>
-      </w:r>
-      <w:r>
-        <w:rPr>
-          <w:rFonts w:ascii="Times New Roman" w:eastAsia="Times New Roman" w:hAnsi="Times New Roman" w:cs="Times New Roman"/>
-          <w:color w:val="202124"/>
-          <w:sz w:val="24"/>
-          <w:szCs w:val="24"/>
-          <w:highlight w:val="white"/>
-        </w:rPr>
-        <w:t>houver</w:t>
-      </w:r>
-      <w:r>
-        <w:rPr>
-          <w:rFonts w:ascii="Times New Roman" w:eastAsia="Times New Roman" w:hAnsi="Times New Roman" w:cs="Times New Roman"/>
-          <w:color w:val="202124"/>
-          <w:sz w:val="24"/>
-          <w:szCs w:val="24"/>
-          <w:highlight w:val="white"/>
-        </w:rPr>
-        <w:t xml:space="preserve"> um evento de envio de dados, o remetente criará um pacote contendo os dados que serão enviados juntamente com a soma de verificação do</w:t>
-      </w:r>
-      <w:r>
-        <w:rPr>
-          <w:rFonts w:ascii="Times New Roman" w:eastAsia="Times New Roman" w:hAnsi="Times New Roman" w:cs="Times New Roman"/>
-          <w:color w:val="202124"/>
-          <w:sz w:val="24"/>
-          <w:szCs w:val="24"/>
-          <w:highlight w:val="white"/>
-        </w:rPr>
-        <w:t xml:space="preserve"> pacote.</w:t>
+        <w:t>Nesse estado o protocolo está esperando que os dados sejam passados pela camada superior. Quando houver um evento de envio de dados, o remetente criará um pacote contendo os dados que serão enviados juntamente com a soma de verificação do pacote.</w:t>
       </w:r>
     </w:p>
     <w:p>
@@ -3174,17 +2927,7 @@
           <w:szCs w:val="24"/>
           <w:highlight w:val="white"/>
         </w:rPr>
-        <w:t>Nesse estado o protocolo fica esperando um pacote ACK ou NAK do destinatário. Caso chegue um pacote ACK, o remetente saberá que o pacote mais recente chegou ao destinatário. Se um NAK for recebido, o protocolo retransmitirá o último pacote e esperará por u</w:t>
-      </w:r>
-      <w:r>
-        <w:rPr>
-          <w:rFonts w:ascii="Times New Roman" w:eastAsia="Times New Roman" w:hAnsi="Times New Roman" w:cs="Times New Roman"/>
-          <w:color w:val="202124"/>
-          <w:sz w:val="24"/>
-          <w:szCs w:val="24"/>
-          <w:highlight w:val="white"/>
-        </w:rPr>
-        <w:t>ma nova resposta do destinatário. Enquanto o remetente está esperando por uma resposta, ele não pode receber mais dados da camada superior.</w:t>
+        <w:t>Nesse estado o protocolo fica esperando um pacote ACK ou NAK do destinatário. Caso chegue um pacote ACK, o remetente saberá que o pacote mais recente chegou ao destinatário. Se um NAK for recebido, o protocolo retransmitirá o último pacote e esperará por uma nova resposta do destinatário. Enquanto o remetente está esperando por uma resposta, ele não pode receber mais dados da camada superior.</w:t>
       </w:r>
     </w:p>
     <w:p>
@@ -3208,27 +2951,7 @@
           <w:szCs w:val="24"/>
           <w:highlight w:val="white"/>
         </w:rPr>
-        <w:t>Já o destinatário nessa versão 2.0 do RDT tem apenas um estado, sendo muito parecido com o RDT na versão 1.0. Quando</w:t>
-      </w:r>
-      <w:r>
-        <w:rPr>
-          <w:rFonts w:ascii="Times New Roman" w:eastAsia="Times New Roman" w:hAnsi="Times New Roman" w:cs="Times New Roman"/>
-          <w:color w:val="202124"/>
-          <w:sz w:val="24"/>
-          <w:szCs w:val="24"/>
-          <w:highlight w:val="white"/>
-        </w:rPr>
-        <w:t xml:space="preserve"> ele recebe um pacote, ele responde ao remetente um pacote com um ACK ou NAK dependendo do estado do pacote recebido. Mesmo funcionando nessa versão 2.0 essa resposta, ainda possui defeitos, sendo um deles a possibilidade de haver uma corrupção dos pacotes</w:t>
-      </w:r>
-      <w:r>
-        <w:rPr>
-          <w:rFonts w:ascii="Times New Roman" w:eastAsia="Times New Roman" w:hAnsi="Times New Roman" w:cs="Times New Roman"/>
-          <w:color w:val="202124"/>
-          <w:sz w:val="24"/>
-          <w:szCs w:val="24"/>
-          <w:highlight w:val="white"/>
-        </w:rPr>
-        <w:t xml:space="preserve"> NAK e ACK. Para isso, uma solução viável é a numeração pelo remetente dos pacotes enviados, sendo essa numeração sequencial.</w:t>
+        <w:t>Já o destinatário nessa versão 2.0 do RDT tem apenas um estado, sendo muito parecido com o RDT na versão 1.0. Quando ele recebe um pacote, ele responde ao remetente um pacote com um ACK ou NAK dependendo do estado do pacote recebido. Mesmo funcionando nessa versão 2.0 essa resposta, ainda possui defeitos, sendo um deles a possibilidade de haver uma corrupção dos pacotes NAK e ACK. Para isso, uma solução viável é a numeração pelo remetente dos pacotes enviados, sendo essa numeração sequencial.</w:t>
       </w:r>
     </w:p>
     <w:p>
@@ -3256,7 +2979,7 @@
           <w:szCs w:val="28"/>
         </w:rPr>
       </w:pPr>
-      <w:bookmarkStart w:id="7" w:name="_Toc85585541"/>
+      <w:bookmarkStart w:id="7" w:name="_Toc85644319"/>
       <w:r>
         <w:rPr>
           <w:rFonts w:ascii="Times New Roman" w:eastAsia="Times New Roman" w:hAnsi="Times New Roman" w:cs="Times New Roman"/>
@@ -3300,17 +3023,7 @@
           <w:szCs w:val="24"/>
           <w:highlight w:val="white"/>
         </w:rPr>
-        <w:t>Na versão 2.1 do RDT há a implementação contra falha de recebimento dos pacotes, ainda que com a falha citada anteriormente. Por isso, quando um pacote fora de ordem é recebido pelo destinatário é enviado ao remetente um ACK, já quando um pacote recebido e</w:t>
-      </w:r>
-      <w:r>
-        <w:rPr>
-          <w:rFonts w:ascii="Times New Roman" w:eastAsia="Times New Roman" w:hAnsi="Times New Roman" w:cs="Times New Roman"/>
-          <w:color w:val="202124"/>
-          <w:sz w:val="24"/>
-          <w:szCs w:val="24"/>
-          <w:highlight w:val="white"/>
-        </w:rPr>
-        <w:t xml:space="preserve">steja corrompido um NAK é enviado. Um remetente que recebe dois </w:t>
+        <w:t xml:space="preserve">Na versão 2.1 do RDT há a implementação contra falha de recebimento dos pacotes, ainda que com a falha citada anteriormente. Por isso, quando um pacote fora de ordem é recebido pelo destinatário é enviado ao remetente um ACK, já quando um pacote recebido esteja corrompido um NAK é enviado. Um remetente que recebe dois </w:t>
       </w:r>
       <w:proofErr w:type="spellStart"/>
       <w:r>
@@ -3365,7 +3078,7 @@
           <w:szCs w:val="28"/>
         </w:rPr>
       </w:pPr>
-      <w:bookmarkStart w:id="8" w:name="_Toc85585542"/>
+      <w:bookmarkStart w:id="8" w:name="_Toc85644320"/>
       <w:r>
         <w:rPr>
           <w:rFonts w:ascii="Times New Roman" w:eastAsia="Times New Roman" w:hAnsi="Times New Roman" w:cs="Times New Roman"/>
@@ -3399,17 +3112,7 @@
           <w:szCs w:val="24"/>
           <w:highlight w:val="white"/>
         </w:rPr>
-        <w:t>Na versão 2.2 do RDT há uma melhoria da versão 2.1, que é a implementação da nume</w:t>
-      </w:r>
-      <w:r>
-        <w:rPr>
-          <w:rFonts w:ascii="Times New Roman" w:eastAsia="Times New Roman" w:hAnsi="Times New Roman" w:cs="Times New Roman"/>
-          <w:color w:val="202124"/>
-          <w:sz w:val="24"/>
-          <w:szCs w:val="24"/>
-          <w:highlight w:val="white"/>
-        </w:rPr>
-        <w:t xml:space="preserve">ração em sequência do pacote reconhecido pelo destinatário por uma mensagem ACK e o remetente verifica esse número que está sendo reconhecido também por uma mensagem ACK. </w:t>
+        <w:t xml:space="preserve">Na versão 2.2 do RDT há uma melhoria da versão 2.1, que é a implementação da numeração em sequência do pacote reconhecido pelo destinatário por uma mensagem ACK e o remetente verifica esse número que está sendo reconhecido também por uma mensagem ACK. </w:t>
       </w:r>
     </w:p>
     <w:p>
@@ -3442,7 +3145,7 @@
           <w:szCs w:val="28"/>
         </w:rPr>
       </w:pPr>
-      <w:bookmarkStart w:id="9" w:name="_Toc85585543"/>
+      <w:bookmarkStart w:id="9" w:name="_Toc85644321"/>
       <w:r>
         <w:rPr>
           <w:rFonts w:ascii="Times New Roman" w:eastAsia="Times New Roman" w:hAnsi="Times New Roman" w:cs="Times New Roman"/>
@@ -3500,7 +3203,7 @@
           <w:szCs w:val="24"/>
           <w:highlight w:val="white"/>
         </w:rPr>
-        <w:t>Então o remetente terá que adotar um tem</w:t>
+        <w:t xml:space="preserve">Então o remetente terá que adotar um tempo intermediário de recebimento do pacote ACK dentro desse período, caso contrário fará o reenvio do pacote para o destinatário. Mas como o </w:t>
       </w:r>
       <w:r>
         <w:rPr>
@@ -3510,28 +3213,8 @@
           <w:szCs w:val="24"/>
           <w:highlight w:val="white"/>
         </w:rPr>
-        <w:t xml:space="preserve">po intermediário de recebimento do pacote ACK dentro desse período, caso contrário fará o reenvio do pacote para o destinatário. Mas como o </w:t>
-      </w:r>
-      <w:r>
-        <w:rPr>
-          <w:rFonts w:ascii="Times New Roman" w:eastAsia="Times New Roman" w:hAnsi="Times New Roman" w:cs="Times New Roman"/>
-          <w:color w:val="202124"/>
-          <w:sz w:val="24"/>
-          <w:szCs w:val="24"/>
-          <w:highlight w:val="white"/>
-        </w:rPr>
         <w:lastRenderedPageBreak/>
-        <w:t>destinatário controla os pacotes recebidos quando há um atraso no envio? Através da numeração deles, consegue-se ter</w:t>
-      </w:r>
-      <w:r>
-        <w:rPr>
-          <w:rFonts w:ascii="Times New Roman" w:eastAsia="Times New Roman" w:hAnsi="Times New Roman" w:cs="Times New Roman"/>
-          <w:color w:val="202124"/>
-          <w:sz w:val="24"/>
-          <w:szCs w:val="24"/>
-          <w:highlight w:val="white"/>
-        </w:rPr>
-        <w:t xml:space="preserve"> esse controle.</w:t>
+        <w:t>destinatário controla os pacotes recebidos quando há um atraso no envio? Através da numeração deles, consegue-se ter esse controle.</w:t>
       </w:r>
     </w:p>
     <w:p>
@@ -3577,17 +3260,7 @@
           <w:szCs w:val="24"/>
           <w:highlight w:val="white"/>
         </w:rPr>
-        <w:t xml:space="preserve"> foi perdido, se o ACK teve atraso na entrega ao remetente ou ainda se o ACK no meio do caminho (destinatário-remete</w:t>
-      </w:r>
-      <w:r>
-        <w:rPr>
-          <w:rFonts w:ascii="Times New Roman" w:eastAsia="Times New Roman" w:hAnsi="Times New Roman" w:cs="Times New Roman"/>
-          <w:color w:val="202124"/>
-          <w:sz w:val="24"/>
-          <w:szCs w:val="24"/>
-          <w:highlight w:val="white"/>
-        </w:rPr>
-        <w:t>nte) foi perdido. Nesse caso é feito o reenvio do pacote para o destinatário.</w:t>
+        <w:t xml:space="preserve"> foi perdido, se o ACK teve atraso na entrega ao remetente ou ainda se o ACK no meio do caminho (destinatário-remetente) foi perdido. Nesse caso é feito o reenvio do pacote para o destinatário.</w:t>
       </w:r>
     </w:p>
     <w:p>
@@ -3837,7 +3510,7 @@
           <w:color w:val="000000"/>
         </w:rPr>
       </w:pPr>
-      <w:bookmarkStart w:id="10" w:name="_Toc85585544"/>
+      <w:bookmarkStart w:id="10" w:name="_Toc85644322"/>
       <w:r>
         <w:rPr>
           <w:rFonts w:ascii="Times New Roman" w:eastAsia="Times New Roman" w:hAnsi="Times New Roman" w:cs="Times New Roman"/>
@@ -3867,7 +3540,7 @@
           <w:szCs w:val="28"/>
         </w:rPr>
       </w:pPr>
-      <w:bookmarkStart w:id="11" w:name="_Toc85585545"/>
+      <w:bookmarkStart w:id="11" w:name="_Toc85644323"/>
       <w:r>
         <w:rPr>
           <w:rFonts w:ascii="Times New Roman" w:eastAsia="Times New Roman" w:hAnsi="Times New Roman" w:cs="Times New Roman"/>
@@ -4182,15 +3855,7 @@
           <w:sz w:val="24"/>
           <w:szCs w:val="24"/>
         </w:rPr>
-        <w:t>que cria uma</w:t>
-      </w:r>
-      <w:r>
-        <w:rPr>
-          <w:rFonts w:ascii="Times New Roman" w:eastAsia="Times New Roman" w:hAnsi="Times New Roman" w:cs="Times New Roman"/>
-          <w:sz w:val="24"/>
-          <w:szCs w:val="24"/>
-        </w:rPr>
-        <w:t xml:space="preserve"> conexão </w:t>
+        <w:t xml:space="preserve">que cria uma conexão </w:t>
       </w:r>
       <w:r>
         <w:rPr>
@@ -4334,15 +3999,7 @@
           <w:sz w:val="24"/>
           <w:szCs w:val="24"/>
         </w:rPr>
-        <w:t xml:space="preserve"> onde é chamado continuamente enquanto o número máximo de tentativas não</w:t>
-      </w:r>
-      <w:r>
-        <w:rPr>
-          <w:rFonts w:ascii="Times New Roman" w:eastAsia="Times New Roman" w:hAnsi="Times New Roman" w:cs="Times New Roman"/>
-          <w:sz w:val="24"/>
-          <w:szCs w:val="24"/>
-        </w:rPr>
-        <w:t xml:space="preserve"> for alcançado. É </w:t>
+        <w:t xml:space="preserve"> onde é chamado continuamente enquanto o número máximo de tentativas não for alcançado. É </w:t>
       </w:r>
       <w:r>
         <w:rPr>
@@ -4460,15 +4117,7 @@
           <w:sz w:val="24"/>
           <w:szCs w:val="24"/>
         </w:rPr>
-        <w:t>. Foi implementada uma regra aleató</w:t>
-      </w:r>
-      <w:r>
-        <w:rPr>
-          <w:rFonts w:ascii="Times New Roman" w:eastAsia="Times New Roman" w:hAnsi="Times New Roman" w:cs="Times New Roman"/>
-          <w:sz w:val="24"/>
-          <w:szCs w:val="24"/>
-        </w:rPr>
-        <w:t xml:space="preserve">ria para a simulação de </w:t>
+        <w:t xml:space="preserve">. Foi implementada uma regra aleatória para a simulação de </w:t>
       </w:r>
       <w:proofErr w:type="spellStart"/>
       <w:r>
@@ -4733,15 +4382,7 @@
           <w:sz w:val="24"/>
           <w:szCs w:val="24"/>
         </w:rPr>
-        <w:t xml:space="preserve"> com o endereço especificado na classe. Também possui um laço de repetição no qual só é interrompido quando o servidor é </w:t>
-      </w:r>
-      <w:r>
-        <w:rPr>
-          <w:rFonts w:ascii="Times New Roman" w:eastAsia="Times New Roman" w:hAnsi="Times New Roman" w:cs="Times New Roman"/>
-          <w:sz w:val="24"/>
-          <w:szCs w:val="24"/>
-        </w:rPr>
-        <w:t>intencionalmente finalizado.</w:t>
+        <w:t xml:space="preserve"> com o endereço especificado na classe. Também possui um laço de repetição no qual só é interrompido quando o servidor é intencionalmente finalizado.</w:t>
       </w:r>
     </w:p>
     <w:p>
@@ -4843,15 +4484,7 @@
           <w:sz w:val="24"/>
           <w:szCs w:val="24"/>
         </w:rPr>
-        <w:t>É espera</w:t>
-      </w:r>
-      <w:r>
-        <w:rPr>
-          <w:rFonts w:ascii="Times New Roman" w:eastAsia="Times New Roman" w:hAnsi="Times New Roman" w:cs="Times New Roman"/>
-          <w:sz w:val="24"/>
-          <w:szCs w:val="24"/>
-        </w:rPr>
-        <w:t xml:space="preserve">do um ACK positivo do cliente para dar sequência no envio, caso contrário haverá uma nova tentativa de envio até que o número de tentativas seja alcançado. A verificação de arquivo corrompido ocorre no método </w:t>
+        <w:t xml:space="preserve">É esperado um ACK positivo do cliente para dar sequência no envio, caso contrário haverá uma nova tentativa de envio até que o número de tentativas seja alcançado. A verificação de arquivo corrompido ocorre no método </w:t>
       </w:r>
       <w:proofErr w:type="spellStart"/>
       <w:r>
@@ -4964,15 +4597,7 @@
           <w:szCs w:val="24"/>
         </w:rPr>
         <w:lastRenderedPageBreak/>
-        <w:t>Todas as mensag</w:t>
-      </w:r>
-      <w:r>
-        <w:rPr>
-          <w:rFonts w:ascii="Times New Roman" w:eastAsia="Times New Roman" w:hAnsi="Times New Roman" w:cs="Times New Roman"/>
-          <w:sz w:val="24"/>
-          <w:szCs w:val="24"/>
-        </w:rPr>
-        <w:t>ens são exibidas no terminal que está simulando o servidor.</w:t>
+        <w:t>Todas as mensagens são exibidas no terminal que está simulando o servidor.</w:t>
       </w:r>
     </w:p>
     <w:p>
@@ -5269,7 +4894,7 @@
         </w:rPr>
       </w:pPr>
       <w:bookmarkStart w:id="31" w:name="_9h9j8mmri1hx" w:colFirst="0" w:colLast="0"/>
-      <w:bookmarkStart w:id="32" w:name="_Toc85585546"/>
+      <w:bookmarkStart w:id="32" w:name="_Toc85644324"/>
       <w:bookmarkEnd w:id="31"/>
       <w:r>
         <w:rPr>
@@ -5331,15 +4956,7 @@
           <w:sz w:val="24"/>
           <w:szCs w:val="24"/>
         </w:rPr>
-        <w:t>Na implementação da versão dois do protocolo, foi adicionado o uso do temporizador para o controle d</w:t>
-      </w:r>
-      <w:r>
-        <w:rPr>
-          <w:rFonts w:ascii="Times New Roman" w:eastAsia="Times New Roman" w:hAnsi="Times New Roman" w:cs="Times New Roman"/>
-          <w:sz w:val="24"/>
-          <w:szCs w:val="24"/>
-        </w:rPr>
-        <w:t>o tempo para o envio de resposta do pacote.</w:t>
+        <w:t>Na implementação da versão dois do protocolo, foi adicionado o uso do temporizador para o controle do tempo para o envio de resposta do pacote.</w:t>
       </w:r>
     </w:p>
     <w:p>
@@ -5435,15 +5052,7 @@
           <w:sz w:val="24"/>
           <w:szCs w:val="24"/>
         </w:rPr>
-        <w:t>), ele detectará que todos os quadros desde o primeiro quadro perdido estão pendentes, e retornará ao número de sequência do último ACK q</w:t>
-      </w:r>
-      <w:r>
-        <w:rPr>
-          <w:rFonts w:ascii="Times New Roman" w:eastAsia="Times New Roman" w:hAnsi="Times New Roman" w:cs="Times New Roman"/>
-          <w:sz w:val="24"/>
-          <w:szCs w:val="24"/>
-        </w:rPr>
-        <w:t xml:space="preserve">ue recebeu do processo receptor e preencherá </w:t>
+        <w:t xml:space="preserve">), ele detectará que todos os quadros desde o primeiro quadro perdido estão pendentes, e retornará ao número de sequência do último ACK que recebeu do processo receptor e preencherá </w:t>
       </w:r>
       <w:proofErr w:type="gramStart"/>
       <w:r>
@@ -5479,7 +5088,7 @@
           <w:color w:val="000000"/>
         </w:rPr>
       </w:pPr>
-      <w:bookmarkStart w:id="38" w:name="_Toc85585547"/>
+      <w:bookmarkStart w:id="38" w:name="_Toc85644325"/>
       <w:r>
         <w:rPr>
           <w:rFonts w:ascii="Times New Roman" w:eastAsia="Times New Roman" w:hAnsi="Times New Roman" w:cs="Times New Roman"/>
@@ -5534,15 +5143,7 @@
           <w:sz w:val="24"/>
           <w:szCs w:val="24"/>
         </w:rPr>
-        <w:t xml:space="preserve"> previamente configurado e parametrizado. Todo o projeto contempla a transmissão normal do pacote, transmissão do pacote com atraso, transmissão do p</w:t>
-      </w:r>
-      <w:r>
-        <w:rPr>
-          <w:rFonts w:ascii="Times New Roman" w:eastAsia="Times New Roman" w:hAnsi="Times New Roman" w:cs="Times New Roman"/>
-          <w:sz w:val="24"/>
-          <w:szCs w:val="24"/>
-        </w:rPr>
-        <w:t>acote com perda (timeout) e transmissão do pacote com corrompimento dos dados (e nova tentativa de envio).</w:t>
+        <w:t xml:space="preserve"> previamente configurado e parametrizado. Todo o projeto contempla a transmissão normal do pacote, transmissão do pacote com atraso, transmissão do pacote com perda (timeout) e transmissão do pacote com corrompimento dos dados (e nova tentativa de envio).</w:t>
       </w:r>
     </w:p>
     <w:p>
@@ -5994,7 +5595,7 @@
           <w:color w:val="000000"/>
         </w:rPr>
       </w:pPr>
-      <w:bookmarkStart w:id="42" w:name="_Toc85585548"/>
+      <w:bookmarkStart w:id="42" w:name="_Toc85644326"/>
       <w:r>
         <w:rPr>
           <w:rFonts w:ascii="Times New Roman" w:eastAsia="Times New Roman" w:hAnsi="Times New Roman" w:cs="Times New Roman"/>
@@ -6025,23 +5626,7 @@
           <w:sz w:val="24"/>
           <w:szCs w:val="24"/>
         </w:rPr>
-        <w:t>As simu</w:t>
-      </w:r>
-      <w:r>
-        <w:rPr>
-          <w:rFonts w:ascii="Times New Roman" w:eastAsia="Times New Roman" w:hAnsi="Times New Roman" w:cs="Times New Roman"/>
-          <w:sz w:val="24"/>
-          <w:szCs w:val="24"/>
-        </w:rPr>
-        <w:t>lações desse projeto limitaram-se ao corrompimento de dados e perda de dados através de uma regra de probabilidade de 0 a 100 parametrizada nos arquivos. Essa probabilidade é calculada para cada tentativa de transmissão para que a simulação seja a mais rea</w:t>
-      </w:r>
-      <w:r>
-        <w:rPr>
-          <w:rFonts w:ascii="Times New Roman" w:eastAsia="Times New Roman" w:hAnsi="Times New Roman" w:cs="Times New Roman"/>
-          <w:sz w:val="24"/>
-          <w:szCs w:val="24"/>
-        </w:rPr>
-        <w:t>lista possível.</w:t>
+        <w:t>As simulações desse projeto limitaram-se ao corrompimento de dados e perda de dados através de uma regra de probabilidade de 0 a 100 parametrizada nos arquivos. Essa probabilidade é calculada para cada tentativa de transmissão para que a simulação seja a mais realista possível.</w:t>
       </w:r>
     </w:p>
     <w:p>
@@ -6338,7 +5923,7 @@
           <w:color w:val="000000"/>
         </w:rPr>
       </w:pPr>
-      <w:bookmarkStart w:id="46" w:name="_Toc85585549"/>
+      <w:bookmarkStart w:id="46" w:name="_Toc85644327"/>
       <w:r>
         <w:rPr>
           <w:rFonts w:ascii="Times New Roman" w:eastAsia="Times New Roman" w:hAnsi="Times New Roman" w:cs="Times New Roman"/>
@@ -6346,38 +5931,28 @@
           <w:color w:val="000000"/>
         </w:rPr>
         <w:lastRenderedPageBreak/>
-        <w:t>Análise</w:t>
-      </w:r>
-      <w:r>
-        <w:rPr>
-          <w:rFonts w:ascii="Times New Roman" w:eastAsia="Times New Roman" w:hAnsi="Times New Roman" w:cs="Times New Roman"/>
-          <w:b/>
-          <w:color w:val="000000"/>
-        </w:rPr>
-        <w:t xml:space="preserve"> e discussão sobre os resultados</w:t>
+        <w:t>Análise e discussão sobre os resultados</w:t>
       </w:r>
       <w:bookmarkEnd w:id="46"/>
     </w:p>
     <w:p>
       <w:pPr>
-        <w:spacing w:before="240" w:after="0"/>
-        <w:ind w:firstLine="705"/>
+        <w:spacing w:before="240"/>
+        <w:ind w:firstLine="708"/>
         <w:jc w:val="both"/>
         <w:rPr>
           <w:rFonts w:ascii="Times New Roman" w:eastAsia="Times New Roman" w:hAnsi="Times New Roman" w:cs="Times New Roman"/>
-          <w:color w:val="202124"/>
-          <w:sz w:val="24"/>
-          <w:szCs w:val="24"/>
-          <w:highlight w:val="white"/>
-        </w:rPr>
-      </w:pPr>
-      <w:r>
-        <w:rPr>
-          <w:rFonts w:ascii="Times New Roman" w:eastAsia="Times New Roman" w:hAnsi="Times New Roman" w:cs="Times New Roman"/>
-          <w:sz w:val="24"/>
-          <w:szCs w:val="24"/>
-        </w:rPr>
-        <w:t xml:space="preserve">Com base na implementação realizada das versões, concluímos que a versão do protocolo 3.0 é funcionalmente correta, mas é improvável que alguém </w:t>
+          <w:sz w:val="24"/>
+          <w:szCs w:val="24"/>
+        </w:rPr>
+      </w:pPr>
+      <w:r>
+        <w:rPr>
+          <w:rFonts w:ascii="Times New Roman" w:eastAsia="Times New Roman" w:hAnsi="Times New Roman" w:cs="Times New Roman"/>
+          <w:sz w:val="24"/>
+          <w:szCs w:val="24"/>
+        </w:rPr>
+        <w:t xml:space="preserve">Com base na implementação realizada das versões, concluímos que a versão do protocolo 3.0 é a funcionalmente correta, mas é improvável que alguém </w:t>
       </w:r>
       <w:proofErr w:type="spellStart"/>
       <w:r>
@@ -6395,15 +5970,95 @@
           <w:sz w:val="24"/>
           <w:szCs w:val="24"/>
         </w:rPr>
-        <w:t xml:space="preserve"> feliz com seu desempenho, particularmente nas redes de alta velocidade de hoje. No cerne do problema de de</w:t>
-      </w:r>
-      <w:r>
-        <w:rPr>
-          <w:rFonts w:ascii="Times New Roman" w:eastAsia="Times New Roman" w:hAnsi="Times New Roman" w:cs="Times New Roman"/>
-          <w:sz w:val="24"/>
-          <w:szCs w:val="24"/>
-        </w:rPr>
-        <w:t>sempenho da versão 3.0 está o fato de que ele é um protocolo de “parar e esperar”.</w:t>
+        <w:t xml:space="preserve"> feliz com seu desempenho, particularmente nas redes de alta velocidade de hoje. No cerne do problema de desempenho da versão 3.0 está o fato de que ele é um protocolo de “parar e esperar”. Outro ponto importante dessa versão é o </w:t>
+      </w:r>
+      <w:proofErr w:type="spellStart"/>
+      <w:r>
+        <w:rPr>
+          <w:rFonts w:ascii="Times New Roman" w:eastAsia="Times New Roman" w:hAnsi="Times New Roman" w:cs="Times New Roman"/>
+          <w:sz w:val="24"/>
+          <w:szCs w:val="24"/>
+        </w:rPr>
+        <w:t>janelamento</w:t>
+      </w:r>
+      <w:proofErr w:type="spellEnd"/>
+      <w:r>
+        <w:rPr>
+          <w:rFonts w:ascii="Times New Roman" w:eastAsia="Times New Roman" w:hAnsi="Times New Roman" w:cs="Times New Roman"/>
+          <w:sz w:val="24"/>
+          <w:szCs w:val="24"/>
+        </w:rPr>
+        <w:t xml:space="preserve"> que só permite a transmissão dos pacotes de forma sequencial baseando-se no </w:t>
+      </w:r>
+      <w:proofErr w:type="spellStart"/>
+      <w:r>
+        <w:rPr>
+          <w:rFonts w:ascii="Times New Roman" w:eastAsia="Times New Roman" w:hAnsi="Times New Roman" w:cs="Times New Roman"/>
+          <w:sz w:val="24"/>
+          <w:szCs w:val="24"/>
+        </w:rPr>
+        <w:t>seqnum</w:t>
+      </w:r>
+      <w:proofErr w:type="spellEnd"/>
+      <w:r>
+        <w:rPr>
+          <w:rFonts w:ascii="Times New Roman" w:eastAsia="Times New Roman" w:hAnsi="Times New Roman" w:cs="Times New Roman"/>
+          <w:sz w:val="24"/>
+          <w:szCs w:val="24"/>
+        </w:rPr>
+        <w:t xml:space="preserve"> (número sequencial parametrizável), essa "janela" possui um tamanho definido que avança incrementalmente conforme os segmentos são transmitidos com sucesso. O benefício é que do lado do recebedor não é </w:t>
+      </w:r>
+      <w:r>
+        <w:rPr>
+          <w:rFonts w:ascii="Times New Roman" w:eastAsia="Times New Roman" w:hAnsi="Times New Roman" w:cs="Times New Roman"/>
+          <w:sz w:val="24"/>
+          <w:szCs w:val="24"/>
+        </w:rPr>
+        <w:t>necessária tanta complexidade</w:t>
+      </w:r>
+      <w:r>
+        <w:rPr>
+          <w:rFonts w:ascii="Times New Roman" w:eastAsia="Times New Roman" w:hAnsi="Times New Roman" w:cs="Times New Roman"/>
+          <w:sz w:val="24"/>
+          <w:szCs w:val="24"/>
+        </w:rPr>
+        <w:t xml:space="preserve"> na implementação e reduz o consumo de recursos também. </w:t>
+      </w:r>
+      <w:r>
+        <w:rPr>
+          <w:rFonts w:ascii="Times New Roman" w:eastAsia="Times New Roman" w:hAnsi="Times New Roman" w:cs="Times New Roman"/>
+          <w:sz w:val="24"/>
+          <w:szCs w:val="24"/>
+        </w:rPr>
+        <w:t>Por outro lado,</w:t>
+      </w:r>
+      <w:r>
+        <w:rPr>
+          <w:rFonts w:ascii="Times New Roman" w:eastAsia="Times New Roman" w:hAnsi="Times New Roman" w:cs="Times New Roman"/>
+          <w:sz w:val="24"/>
+          <w:szCs w:val="24"/>
+        </w:rPr>
+        <w:t xml:space="preserve"> os pacotes que são recebidos fora de ordem sequencial são descartados, ocasionando uso de recursos desnecessários da rede em muitos casos.</w:t>
+      </w:r>
+    </w:p>
+    <w:p>
+      <w:pPr>
+        <w:spacing w:before="240"/>
+        <w:ind w:firstLine="708"/>
+        <w:jc w:val="both"/>
+        <w:rPr>
+          <w:rFonts w:ascii="Times New Roman" w:eastAsia="Times New Roman" w:hAnsi="Times New Roman" w:cs="Times New Roman"/>
+          <w:sz w:val="24"/>
+          <w:szCs w:val="24"/>
+        </w:rPr>
+      </w:pPr>
+      <w:r>
+        <w:rPr>
+          <w:rFonts w:ascii="Times New Roman" w:eastAsia="Times New Roman" w:hAnsi="Times New Roman" w:cs="Times New Roman"/>
+          <w:sz w:val="24"/>
+          <w:szCs w:val="24"/>
+        </w:rPr>
+        <w:t>No geral, através das especificações do protocolo como por exemplo as variáveis de validação, retransmissão quando necessário e status de recebimento e não recebimento, tornam o protocolo uma boa opção para transmissão de dados de forma segura através de uma rede não confiável, com possibilidade de perda, corrompimento de dados ou falha na comunicação em geral.</w:t>
       </w:r>
     </w:p>
     <w:p>
@@ -8280,6 +7935,43 @@
       <w:contextualSpacing/>
     </w:pPr>
   </w:style>
+  <w:style w:type="paragraph" w:styleId="CabealhodoSumrio">
+    <w:name w:val="TOC Heading"/>
+    <w:basedOn w:val="Ttulo1"/>
+    <w:next w:val="Normal"/>
+    <w:uiPriority w:val="39"/>
+    <w:unhideWhenUsed/>
+    <w:qFormat/>
+    <w:rsid w:val="00D3084E"/>
+    <w:pPr>
+      <w:outlineLvl w:val="9"/>
+    </w:pPr>
+    <w:rPr>
+      <w:rFonts w:asciiTheme="majorHAnsi" w:eastAsiaTheme="majorEastAsia" w:hAnsiTheme="majorHAnsi" w:cstheme="majorBidi"/>
+      <w:color w:val="365F91" w:themeColor="accent1" w:themeShade="BF"/>
+    </w:rPr>
+  </w:style>
+  <w:style w:type="paragraph" w:styleId="NormalWeb">
+    <w:name w:val="Normal (Web)"/>
+    <w:basedOn w:val="Normal"/>
+    <w:uiPriority w:val="99"/>
+    <w:semiHidden/>
+    <w:unhideWhenUsed/>
+    <w:rsid w:val="00450F68"/>
+    <w:pPr>
+      <w:spacing w:before="100" w:beforeAutospacing="1" w:after="100" w:afterAutospacing="1" w:line="240" w:lineRule="auto"/>
+    </w:pPr>
+    <w:rPr>
+      <w:rFonts w:ascii="Times New Roman" w:eastAsia="Times New Roman" w:hAnsi="Times New Roman" w:cs="Times New Roman"/>
+      <w:sz w:val="24"/>
+      <w:szCs w:val="24"/>
+    </w:rPr>
+  </w:style>
+  <w:style w:type="character" w:customStyle="1" w:styleId="apple-tab-span">
+    <w:name w:val="apple-tab-span"/>
+    <w:basedOn w:val="Fontepargpadro"/>
+    <w:rsid w:val="00450F68"/>
+  </w:style>
 </w:styles>
 </file>
 

</xml_diff>

<commit_message>
Alt relatorio trabalho  - índice
</commit_message>
<xml_diff>
--- a/documentos/Relatório Trabalho da M2 - Redes 1.docx
+++ b/documentos/Relatório Trabalho da M2 - Redes 1.docx
@@ -885,10 +885,12 @@
             </w:r>
             <w:r>
               <w:rPr>
-                <w:rFonts w:asciiTheme="minorHAnsi" w:eastAsiaTheme="minorEastAsia" w:hAnsiTheme="minorHAnsi" w:cstheme="minorBidi"/>
-                <w:noProof/>
-              </w:rPr>
-              <w:tab/>
+                <w:rStyle w:val="Hyperlink"/>
+                <w:rFonts w:ascii="Times New Roman" w:eastAsia="Times New Roman" w:hAnsi="Times New Roman" w:cs="Times New Roman"/>
+                <w:b/>
+                <w:noProof/>
+              </w:rPr>
+              <w:t xml:space="preserve"> </w:t>
             </w:r>
             <w:r>
               <w:rPr>
@@ -976,7 +978,7 @@
                 <w:rFonts w:asciiTheme="minorHAnsi" w:eastAsiaTheme="minorEastAsia" w:hAnsiTheme="minorHAnsi" w:cstheme="minorBidi"/>
                 <w:noProof/>
               </w:rPr>
-              <w:tab/>
+              <w:t xml:space="preserve"> </w:t>
             </w:r>
             <w:r>
               <w:rPr>
@@ -6006,39 +6008,7 @@
           <w:sz w:val="24"/>
           <w:szCs w:val="24"/>
         </w:rPr>
-        <w:t xml:space="preserve"> (número sequencial parametrizável), essa "janela" possui um tamanho definido que avança incrementalmente conforme os segmentos são transmitidos com sucesso. O benefício é que do lado do recebedor não é </w:t>
-      </w:r>
-      <w:r>
-        <w:rPr>
-          <w:rFonts w:ascii="Times New Roman" w:eastAsia="Times New Roman" w:hAnsi="Times New Roman" w:cs="Times New Roman"/>
-          <w:sz w:val="24"/>
-          <w:szCs w:val="24"/>
-        </w:rPr>
-        <w:t>necessária tanta complexidade</w:t>
-      </w:r>
-      <w:r>
-        <w:rPr>
-          <w:rFonts w:ascii="Times New Roman" w:eastAsia="Times New Roman" w:hAnsi="Times New Roman" w:cs="Times New Roman"/>
-          <w:sz w:val="24"/>
-          <w:szCs w:val="24"/>
-        </w:rPr>
-        <w:t xml:space="preserve"> na implementação e reduz o consumo de recursos também. </w:t>
-      </w:r>
-      <w:r>
-        <w:rPr>
-          <w:rFonts w:ascii="Times New Roman" w:eastAsia="Times New Roman" w:hAnsi="Times New Roman" w:cs="Times New Roman"/>
-          <w:sz w:val="24"/>
-          <w:szCs w:val="24"/>
-        </w:rPr>
-        <w:t>Por outro lado,</w:t>
-      </w:r>
-      <w:r>
-        <w:rPr>
-          <w:rFonts w:ascii="Times New Roman" w:eastAsia="Times New Roman" w:hAnsi="Times New Roman" w:cs="Times New Roman"/>
-          <w:sz w:val="24"/>
-          <w:szCs w:val="24"/>
-        </w:rPr>
-        <w:t xml:space="preserve"> os pacotes que são recebidos fora de ordem sequencial são descartados, ocasionando uso de recursos desnecessários da rede em muitos casos.</w:t>
+        <w:t xml:space="preserve"> (número sequencial parametrizável), essa "janela" possui um tamanho definido que avança incrementalmente conforme os segmentos são transmitidos com sucesso. O benefício é que do lado do recebedor não é necessária tanta complexidade na implementação e reduz o consumo de recursos também. Por outro lado, os pacotes que são recebidos fora de ordem sequencial são descartados, ocasionando uso de recursos desnecessários da rede em muitos casos.</w:t>
       </w:r>
     </w:p>
     <w:p>

</xml_diff>